<commit_message>
Revert "Merge branch 'master' of https://github.com/aleRizzolo/Dress-Store"
This reverts commit b6525e7153ba2bce53afaaf13bbe40910b3b77d7, reversing
changes made to abcdd573f7b513dfe43468e85eece82e83c96a93.
</commit_message>
<xml_diff>
--- a/Meetings/Riunione 10-12.docx
+++ b/Meetings/Riunione 10-12.docx
@@ -75,8 +75,16 @@
               <w:rPr>
                 <w:lang w:val="it-IT"/>
               </w:rPr>
-              <w:t>laboratorio Sammet</w:t>
-            </w:r>
+              <w:t xml:space="preserve">laboratorio </w:t>
+            </w:r>
+            <w:proofErr w:type="spellStart"/>
+            <w:r>
+              <w:rPr>
+                <w:lang w:val="it-IT"/>
+              </w:rPr>
+              <w:t>Sammet</w:t>
+            </w:r>
+            <w:proofErr w:type="spellEnd"/>
           </w:p>
         </w:tc>
       </w:tr>
@@ -117,21 +125,7 @@
               <w:rPr>
                 <w:lang w:val="it-IT"/>
               </w:rPr>
-              <w:t>10</w:t>
-            </w:r>
-            <w:r>
-              <w:rPr>
-                <w:lang w:val="it-IT"/>
-              </w:rPr>
-              <w:t>/10/20</w:t>
-            </w:r>
-            <w:bookmarkStart w:id="0" w:name="_GoBack"/>
-            <w:bookmarkEnd w:id="0"/>
-            <w:r>
-              <w:rPr>
-                <w:lang w:val="it-IT"/>
-              </w:rPr>
-              <w:t>19</w:t>
+              <w:t>31/10/2019</w:t>
             </w:r>
           </w:p>
         </w:tc>
@@ -432,8 +426,30 @@
               <w:rPr>
                 <w:lang w:val="it-IT"/>
               </w:rPr>
-              <w:t>correzione e revisione Sequence e Activity Diagrams</w:t>
-            </w:r>
+              <w:t xml:space="preserve">correzione e revisione </w:t>
+            </w:r>
+            <w:proofErr w:type="spellStart"/>
+            <w:r>
+              <w:rPr>
+                <w:lang w:val="it-IT"/>
+              </w:rPr>
+              <w:t>Sequence</w:t>
+            </w:r>
+            <w:proofErr w:type="spellEnd"/>
+            <w:r>
+              <w:rPr>
+                <w:lang w:val="it-IT"/>
+              </w:rPr>
+              <w:t xml:space="preserve"> e Activity </w:t>
+            </w:r>
+            <w:proofErr w:type="spellStart"/>
+            <w:r>
+              <w:rPr>
+                <w:lang w:val="it-IT"/>
+              </w:rPr>
+              <w:t>Diagrams</w:t>
+            </w:r>
+            <w:proofErr w:type="spellEnd"/>
           </w:p>
         </w:tc>
         <w:tc>
@@ -755,6 +771,8 @@
           <w:lang w:val="it-IT"/>
         </w:rPr>
       </w:pPr>
+      <w:bookmarkStart w:id="0" w:name="_GoBack"/>
+      <w:bookmarkEnd w:id="0"/>
     </w:p>
     <w:p/>
     <w:sectPr>

</xml_diff>